<commit_message>
add a new line
</commit_message>
<xml_diff>
--- a/Assignment2.docx
+++ b/Assignment2.docx
@@ -1350,23 +1350,67 @@
         <w:rPr>
           <w:rFonts w:hint="eastAsia"/>
         </w:rPr>
-        <w:t>m后面输入的是本次提交的说明（此外commit可以一次提交多个文件</w:t>
+        <w:t>m后面输入的是本次提交的说明（此外commit可以一次提交多个文件）</w:t>
+      </w:r>
+    </w:p>
+    <w:p>
+      <w:pPr>
+        <w:ind w:firstLine="420"/>
+      </w:pPr>
+      <w:proofErr w:type="spellStart"/>
+      <w:r>
+        <w:rPr>
+          <w:rFonts w:hint="eastAsia"/>
+        </w:rPr>
+        <w:t>git</w:t>
+      </w:r>
+      <w:proofErr w:type="spellEnd"/>
+      <w:r>
+        <w:t xml:space="preserve"> status </w:t>
+      </w:r>
+      <w:r>
+        <w:rPr>
+          <w:rFonts w:hint="eastAsia"/>
+        </w:rPr>
+        <w:t>修改文件后查看结果</w:t>
+      </w:r>
+      <w:r>
+        <w:rPr>
+          <w:rFonts w:hint="eastAsia"/>
+        </w:rPr>
+        <w:t xml:space="preserve"> 掌握仓库当前状态</w:t>
+      </w:r>
+    </w:p>
+    <w:p>
+      <w:pPr>
+        <w:ind w:firstLine="420"/>
+        <w:rPr>
+          <w:rFonts w:hint="eastAsia"/>
+        </w:rPr>
+      </w:pPr>
+      <w:proofErr w:type="spellStart"/>
+      <w:r>
+        <w:rPr>
+          <w:rFonts w:hint="eastAsia"/>
+        </w:rPr>
+        <w:t>git</w:t>
+      </w:r>
+      <w:proofErr w:type="spellEnd"/>
+      <w:r>
+        <w:t xml:space="preserve"> diff </w:t>
+      </w:r>
+      <w:r>
+        <w:rPr>
+          <w:rFonts w:hint="eastAsia"/>
+        </w:rPr>
+        <w:t>查看之前对提交文件的操作</w:t>
       </w:r>
       <w:bookmarkStart w:id="0" w:name="_GoBack"/>
       <w:bookmarkEnd w:id="0"/>
-      <w:r>
-        <w:rPr>
-          <w:rFonts w:hint="eastAsia"/>
-        </w:rPr>
-        <w:t>）</w:t>
-      </w:r>
     </w:p>
     <w:p>
       <w:pPr>
         <w:ind w:firstLine="420"/>
-        <w:rPr>
-          <w:rFonts w:hint="eastAsia"/>
-        </w:rPr>
       </w:pPr>
     </w:p>
     <w:p/>
@@ -1489,6 +1533,7 @@
     </w:p>
     <w:p>
       <w:r>
+        <w:lastRenderedPageBreak/>
         <w:t>Q2</w:t>
       </w:r>
       <w:r>
@@ -1555,7 +1600,6 @@
         <w:rPr>
           <w:rFonts w:hint="eastAsia"/>
         </w:rPr>
-        <w:lastRenderedPageBreak/>
         <w:t>Q3：</w:t>
       </w:r>
       <w:r>

</xml_diff>